<commit_message>
Updated workflow file and readme.
- Updated marks in 'Projecton.docx'.
- Updated today's log in the README locally.
</commit_message>
<xml_diff>
--- a/Projecton.docx
+++ b/Projecton.docx
@@ -65,6 +65,22 @@
           <w:szCs w:val="24"/>
         </w:rPr>
         <w:t>Dmitry Gribovsky 317088573</w:t>
+      </w:r>
+    </w:p>
+    <w:p>
+      <w:pPr>
+        <w:jc w:val="center"/>
+        <w:rPr>
+          <w:sz w:val="18"/>
+          <w:szCs w:val="18"/>
+        </w:rPr>
+      </w:pPr>
+      <w:r>
+        <w:rPr>
+          <w:sz w:val="18"/>
+          <w:szCs w:val="18"/>
+        </w:rPr>
+        <w:t>Updated to 30/03/22</w:t>
       </w:r>
     </w:p>
     <w:p>
@@ -119,26 +135,35 @@
       </w:pPr>
     </w:p>
     <w:p>
+      <w:r>
+        <w:t>[</w:t>
+      </w:r>
+      <w:r>
+        <w:t xml:space="preserve"> </w:t>
+      </w:r>
       <w:proofErr w:type="gramStart"/>
       <w:r>
-        <w:rPr>
-          <w:highlight w:val="yellow"/>
-        </w:rPr>
-        <w:t>[ ]</w:t>
+        <w:t>X</w:t>
+      </w:r>
+      <w:r>
+        <w:t xml:space="preserve"> ]</w:t>
       </w:r>
       <w:proofErr w:type="gramEnd"/>
       <w:r>
-        <w:rPr>
-          <w:highlight w:val="yellow"/>
-        </w:rPr>
         <w:t xml:space="preserve"> Research ONNX</w:t>
       </w:r>
     </w:p>
     <w:p/>
     <w:p>
+      <w:r>
+        <w:t xml:space="preserve">[ </w:t>
+      </w:r>
       <w:proofErr w:type="gramStart"/>
       <w:r>
-        <w:t>[ ]</w:t>
+        <w:t xml:space="preserve">X </w:t>
+      </w:r>
+      <w:r>
+        <w:t>]</w:t>
       </w:r>
       <w:proofErr w:type="gramEnd"/>
       <w:r>
@@ -148,10 +173,14 @@
     <w:p>
       <w:r>
         <w:tab/>
+        <w:t xml:space="preserve">[ </w:t>
       </w:r>
       <w:proofErr w:type="gramStart"/>
       <w:r>
-        <w:t>[ ]</w:t>
+        <w:t xml:space="preserve">X </w:t>
+      </w:r>
+      <w:r>
+        <w:t>]</w:t>
       </w:r>
       <w:proofErr w:type="gramEnd"/>
       <w:r>
@@ -174,10 +203,14 @@
     <w:p>
       <w:r>
         <w:tab/>
+        <w:t xml:space="preserve">[ </w:t>
       </w:r>
       <w:proofErr w:type="gramStart"/>
       <w:r>
-        <w:t>[ ]</w:t>
+        <w:t xml:space="preserve">X </w:t>
+      </w:r>
+      <w:r>
+        <w:t>]</w:t>
       </w:r>
       <w:proofErr w:type="gramEnd"/>
       <w:r>
@@ -186,9 +219,15 @@
     </w:p>
     <w:p/>
     <w:p>
+      <w:r>
+        <w:t xml:space="preserve">[ </w:t>
+      </w:r>
       <w:proofErr w:type="gramStart"/>
       <w:r>
-        <w:t>[ ]</w:t>
+        <w:t xml:space="preserve">X </w:t>
+      </w:r>
+      <w:r>
+        <w:t>]</w:t>
       </w:r>
       <w:proofErr w:type="gramEnd"/>
       <w:r>
@@ -199,34 +238,38 @@
       <w:r>
         <w:tab/>
       </w:r>
+      <w:r>
+        <w:t xml:space="preserve">[ </w:t>
+      </w:r>
       <w:proofErr w:type="gramStart"/>
       <w:r>
-        <w:rPr>
-          <w:highlight w:val="yellow"/>
-        </w:rPr>
-        <w:t>[ ]</w:t>
+        <w:t xml:space="preserve">X </w:t>
+      </w:r>
+      <w:r>
+        <w:t>]</w:t>
       </w:r>
       <w:proofErr w:type="gramEnd"/>
       <w:r>
-        <w:rPr>
-          <w:highlight w:val="yellow"/>
-        </w:rPr>
         <w:t xml:space="preserve"> Find a database of cat &amp; dog images.</w:t>
       </w:r>
       <w:r>
-        <w:rPr>
-          <w:highlight w:val="yellow"/>
-        </w:rPr>
         <w:t xml:space="preserve"> (CIFAR-10? STL-10?)</w:t>
       </w:r>
     </w:p>
     <w:p>
       <w:r>
         <w:tab/>
+        <w:t>[</w:t>
+      </w:r>
+      <w:r>
+        <w:t xml:space="preserve"> </w:t>
       </w:r>
       <w:proofErr w:type="gramStart"/>
       <w:r>
-        <w:t>[ ]</w:t>
+        <w:t>X</w:t>
+      </w:r>
+      <w:r>
+        <w:t xml:space="preserve"> ]</w:t>
       </w:r>
       <w:proofErr w:type="gramEnd"/>
       <w:r>
@@ -248,9 +291,15 @@
     </w:p>
     <w:p/>
     <w:p>
+      <w:r>
+        <w:t xml:space="preserve">[ </w:t>
+      </w:r>
       <w:proofErr w:type="gramStart"/>
       <w:r>
-        <w:t>[ ]</w:t>
+        <w:t xml:space="preserve">X </w:t>
+      </w:r>
+      <w:r>
+        <w:t>]</w:t>
       </w:r>
       <w:proofErr w:type="gramEnd"/>
       <w:r>
@@ -260,10 +309,14 @@
     <w:p>
       <w:r>
         <w:tab/>
+        <w:t xml:space="preserve">[ </w:t>
       </w:r>
       <w:proofErr w:type="gramStart"/>
       <w:r>
-        <w:t>[ ]</w:t>
+        <w:t xml:space="preserve">X </w:t>
+      </w:r>
+      <w:r>
+        <w:t>]</w:t>
       </w:r>
       <w:proofErr w:type="gramEnd"/>
       <w:r>
@@ -290,10 +343,14 @@
       </w:r>
       <w:r>
         <w:tab/>
+        <w:t xml:space="preserve">[ </w:t>
       </w:r>
       <w:proofErr w:type="gramStart"/>
       <w:r>
-        <w:t>[ ]</w:t>
+        <w:t xml:space="preserve">X </w:t>
+      </w:r>
+      <w:r>
+        <w:t>]</w:t>
       </w:r>
       <w:proofErr w:type="gramEnd"/>
       <w:r>
@@ -305,36 +362,20 @@
         <w:tab/>
       </w:r>
       <w:r>
-        <w:tab/>
+        <w:t>[</w:t>
+      </w:r>
+      <w:r>
+        <w:t xml:space="preserve"> </w:t>
       </w:r>
       <w:proofErr w:type="gramStart"/>
       <w:r>
-        <w:t>[ ]</w:t>
+        <w:t>X</w:t>
+      </w:r>
+      <w:r>
+        <w:t xml:space="preserve"> ]</w:t>
       </w:r>
       <w:proofErr w:type="gramEnd"/>
       <w:r>
-        <w:t xml:space="preserve"> Decide on </w:t>
-      </w:r>
-      <w:r>
-        <w:t>classification threshold</w:t>
-      </w:r>
-    </w:p>
-    <w:p>
-      <w:r>
-        <w:tab/>
-      </w:r>
-      <w:proofErr w:type="gramStart"/>
-      <w:r>
-        <w:rPr>
-          <w:highlight w:val="yellow"/>
-        </w:rPr>
-        <w:t>[ ]</w:t>
-      </w:r>
-      <w:proofErr w:type="gramEnd"/>
-      <w:r>
-        <w:rPr>
-          <w:highlight w:val="yellow"/>
-        </w:rPr>
         <w:t xml:space="preserve"> Find existing models online</w:t>
       </w:r>
     </w:p>
@@ -348,94 +389,6 @@
     </w:p>
     <w:p>
       <w:pPr>
-        <w:rPr>
-          <w:sz w:val="20"/>
-          <w:szCs w:val="20"/>
-        </w:rPr>
-      </w:pPr>
-    </w:p>
-    <w:p>
-      <w:pPr>
-        <w:rPr>
-          <w:sz w:val="20"/>
-          <w:szCs w:val="20"/>
-        </w:rPr>
-      </w:pPr>
-    </w:p>
-    <w:p>
-      <w:pPr>
-        <w:rPr>
-          <w:sz w:val="20"/>
-          <w:szCs w:val="20"/>
-        </w:rPr>
-      </w:pPr>
-    </w:p>
-    <w:p>
-      <w:pPr>
-        <w:rPr>
-          <w:sz w:val="20"/>
-          <w:szCs w:val="20"/>
-        </w:rPr>
-      </w:pPr>
-    </w:p>
-    <w:p>
-      <w:pPr>
-        <w:rPr>
-          <w:b/>
-          <w:bCs/>
-          <w:sz w:val="20"/>
-          <w:szCs w:val="20"/>
-          <w:u w:val="single"/>
-          <w:rtl/>
-        </w:rPr>
-      </w:pPr>
-      <w:r>
-        <w:rPr>
-          <w:rFonts w:hint="cs"/>
-          <w:b/>
-          <w:bCs/>
-          <w:sz w:val="20"/>
-          <w:szCs w:val="20"/>
-          <w:u w:val="single"/>
-        </w:rPr>
-        <w:t>L</w:t>
-      </w:r>
-      <w:r>
-        <w:rPr>
-          <w:b/>
-          <w:bCs/>
-          <w:sz w:val="20"/>
-          <w:szCs w:val="20"/>
-          <w:u w:val="single"/>
-        </w:rPr>
-        <w:t>egend:</w:t>
-      </w:r>
-    </w:p>
-    <w:p>
-      <w:pPr>
-        <w:rPr>
-          <w:sz w:val="20"/>
-          <w:szCs w:val="20"/>
-        </w:rPr>
-      </w:pPr>
-      <w:r>
-        <w:rPr>
-          <w:sz w:val="20"/>
-          <w:szCs w:val="20"/>
-          <w:highlight w:val="yellow"/>
-        </w:rPr>
-        <w:t>X</w:t>
-      </w:r>
-      <w:r>
-        <w:rPr>
-          <w:sz w:val="20"/>
-          <w:szCs w:val="20"/>
-        </w:rPr>
-        <w:t xml:space="preserve"> – first priority</w:t>
-      </w:r>
-    </w:p>
-    <w:p>
-      <w:pPr>
         <w:jc w:val="center"/>
         <w:rPr>
           <w:b/>
@@ -460,6 +413,31 @@
         </w:rPr>
         <w:lastRenderedPageBreak/>
         <w:t>Appendix A</w:t>
+      </w:r>
+      <w:r>
+        <w:rPr>
+          <w:b/>
+          <w:bCs/>
+          <w:sz w:val="28"/>
+          <w:szCs w:val="28"/>
+        </w:rPr>
+        <w:t xml:space="preserve"> – </w:t>
+      </w:r>
+      <w:r>
+        <w:rPr>
+          <w:color w:val="FF0000"/>
+          <w:sz w:val="28"/>
+          <w:szCs w:val="28"/>
+        </w:rPr>
+        <w:t>Irrelevant</w:t>
+      </w:r>
+      <w:r>
+        <w:rPr>
+          <w:color w:val="FF0000"/>
+          <w:sz w:val="24"/>
+          <w:szCs w:val="24"/>
+        </w:rPr>
+        <w:t xml:space="preserve"> (30/03/22)</w:t>
       </w:r>
       <w:r>
         <w:rPr>

</xml_diff>